<commit_message>
update doc and picture
</commit_message>
<xml_diff>
--- a/Cave Adventure/doc/OOD Design Document.docx
+++ b/Cave Adventure/doc/OOD Design Document.docx
@@ -1635,6 +1635,106 @@
       </w:pPr>
       <w:r>
         <w:rPr>
+          <w:sz w:val="21"/>
+        </w:rPr>
+        <mc:AlternateContent>
+          <mc:Choice Requires="wps">
+            <w:drawing>
+              <wp:anchor distT="0" distB="0" distL="114300" distR="114300" simplePos="0" relativeHeight="251658240" behindDoc="0" locked="0" layoutInCell="1" allowOverlap="1">
+                <wp:simplePos x="0" y="0"/>
+                <wp:positionH relativeFrom="column">
+                  <wp:posOffset>1386205</wp:posOffset>
+                </wp:positionH>
+                <wp:positionV relativeFrom="paragraph">
+                  <wp:posOffset>22860</wp:posOffset>
+                </wp:positionV>
+                <wp:extent cx="813435" cy="343535"/>
+                <wp:effectExtent l="6350" t="6350" r="18415" b="31115"/>
+                <wp:wrapNone/>
+                <wp:docPr id="2" name="文本框 2"/>
+                <wp:cNvGraphicFramePr/>
+                <a:graphic xmlns:a="http://schemas.openxmlformats.org/drawingml/2006/main">
+                  <a:graphicData uri="http://schemas.microsoft.com/office/word/2010/wordprocessingShape">
+                    <wps:wsp>
+                      <wps:cNvSpPr txBox="1"/>
+                      <wps:spPr>
+                        <a:xfrm>
+                          <a:off x="1017905" y="5890260"/>
+                          <a:ext cx="813435" cy="343535"/>
+                        </a:xfrm>
+                        <a:prstGeom prst="rect">
+                          <a:avLst/>
+                        </a:prstGeom>
+                        <a:solidFill>
+                          <a:schemeClr val="lt1"/>
+                        </a:solidFill>
+                        <a:ln w="6350">
+                          <a:solidFill>
+                            <a:prstClr val="black"/>
+                          </a:solidFill>
+                        </a:ln>
+                      </wps:spPr>
+                      <wps:style>
+                        <a:lnRef idx="0">
+                          <a:schemeClr val="accent1"/>
+                        </a:lnRef>
+                        <a:fillRef idx="0">
+                          <a:schemeClr val="accent1"/>
+                        </a:fillRef>
+                        <a:effectRef idx="0">
+                          <a:schemeClr val="accent1"/>
+                        </a:effectRef>
+                        <a:fontRef idx="minor">
+                          <a:schemeClr val="dk1"/>
+                        </a:fontRef>
+                      </wps:style>
+                      <wps:txbx>
+                        <w:txbxContent>
+                          <w:p>
+                            <w:pPr>
+                              <w:jc w:val="center"/>
+                            </w:pPr>
+                            <w:r>
+                              <w:t>First part</w:t>
+                            </w:r>
+                          </w:p>
+                        </w:txbxContent>
+                      </wps:txbx>
+                      <wps:bodyPr rot="0" spcFirstLastPara="0" vertOverflow="overflow" horzOverflow="overflow" vert="horz" wrap="square" lIns="91440" tIns="45720" rIns="91440" bIns="45720" numCol="1" spcCol="0" rtlCol="0" fromWordArt="0" anchor="t" anchorCtr="0" forceAA="0" compatLnSpc="1">
+                        <a:noAutofit/>
+                      </wps:bodyPr>
+                    </wps:wsp>
+                  </a:graphicData>
+                </a:graphic>
+              </wp:anchor>
+            </w:drawing>
+          </mc:Choice>
+          <mc:Fallback>
+            <w:pict>
+              <v:shape id="_x0000_s1026" o:spid="_x0000_s1026" o:spt="202" type="#_x0000_t202" style="position:absolute;left:0pt;margin-left:109.15pt;margin-top:1.8pt;height:27.05pt;width:64.05pt;z-index:251658240;mso-width-relative:page;mso-height-relative:page;" fillcolor="#FFFFFF [3201]" filled="t" stroked="t" coordsize="21600,21600" o:gfxdata="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">
+                <v:fill on="t" focussize="0,0"/>
+                <v:stroke weight="0.5pt" color="#000000 [3204]" joinstyle="round"/>
+                <v:imagedata o:title=""/>
+                <o:lock v:ext="edit" aspectratio="f"/>
+                <v:textbox>
+                  <w:txbxContent>
+                    <w:p>
+                      <w:pPr>
+                        <w:jc w:val="center"/>
+                      </w:pPr>
+                      <w:r>
+                        <w:t>First part</w:t>
+                      </w:r>
+                    </w:p>
+                  </w:txbxContent>
+                </v:textbox>
+              </v:shape>
+            </w:pict>
+          </mc:Fallback>
+        </mc:AlternateContent>
+      </w:r>
+      <w:r>
+        <w:rPr>
           <w:rFonts w:hint="default" w:hAnsi="宋体" w:eastAsia="宋体" w:cs="宋体" w:asciiTheme="minorAscii"/>
           <w:b w:val="0"/>
           <w:bCs w:val="0"/>
@@ -1695,6 +1795,131 @@
           <w:lang w:eastAsia="zh-CN" w:bidi="ar"/>
         </w:rPr>
       </w:pPr>
+    </w:p>
+    <w:p>
+      <w:pPr>
+        <w:pStyle w:val="2"/>
+        <w:keepNext w:val="0"/>
+        <w:keepLines w:val="0"/>
+        <w:widowControl/>
+        <w:suppressLineNumbers w:val="0"/>
+        <w:shd w:val="clear" w:fill="FFFFFF"/>
+        <w:rPr>
+          <w:rFonts w:hint="default" w:hAnsi="宋体" w:eastAsia="宋体" w:cs="宋体" w:asciiTheme="minorAscii"/>
+          <w:b w:val="0"/>
+          <w:bCs w:val="0"/>
+          <w:kern w:val="0"/>
+          <w:sz w:val="21"/>
+          <w:szCs w:val="21"/>
+          <w:lang w:eastAsia="zh-CN" w:bidi="ar"/>
+        </w:rPr>
+      </w:pPr>
+      <w:r>
+        <w:rPr>
+          <w:sz w:val="21"/>
+        </w:rPr>
+        <mc:AlternateContent>
+          <mc:Choice Requires="wps">
+            <w:drawing>
+              <wp:anchor distT="0" distB="0" distL="114300" distR="114300" simplePos="0" relativeHeight="251659264" behindDoc="0" locked="0" layoutInCell="1" allowOverlap="1">
+                <wp:simplePos x="0" y="0"/>
+                <wp:positionH relativeFrom="column">
+                  <wp:posOffset>1779905</wp:posOffset>
+                </wp:positionH>
+                <wp:positionV relativeFrom="paragraph">
+                  <wp:posOffset>50800</wp:posOffset>
+                </wp:positionV>
+                <wp:extent cx="1016635" cy="343535"/>
+                <wp:effectExtent l="6350" t="6350" r="18415" b="31115"/>
+                <wp:wrapNone/>
+                <wp:docPr id="3" name="文本框 3"/>
+                <wp:cNvGraphicFramePr/>
+                <a:graphic xmlns:a="http://schemas.openxmlformats.org/drawingml/2006/main">
+                  <a:graphicData uri="http://schemas.microsoft.com/office/word/2010/wordprocessingShape">
+                    <wps:wsp>
+                      <wps:cNvSpPr txBox="1"/>
+                      <wps:spPr>
+                        <a:xfrm>
+                          <a:off x="0" y="0"/>
+                          <a:ext cx="1016635" cy="343535"/>
+                        </a:xfrm>
+                        <a:prstGeom prst="rect">
+                          <a:avLst/>
+                        </a:prstGeom>
+                        <a:solidFill>
+                          <a:schemeClr val="lt1"/>
+                        </a:solidFill>
+                        <a:ln w="6350">
+                          <a:solidFill>
+                            <a:prstClr val="black"/>
+                          </a:solidFill>
+                        </a:ln>
+                      </wps:spPr>
+                      <wps:style>
+                        <a:lnRef idx="0">
+                          <a:schemeClr val="accent1"/>
+                        </a:lnRef>
+                        <a:fillRef idx="0">
+                          <a:schemeClr val="accent1"/>
+                        </a:fillRef>
+                        <a:effectRef idx="0">
+                          <a:schemeClr val="accent1"/>
+                        </a:effectRef>
+                        <a:fontRef idx="minor">
+                          <a:schemeClr val="dk1"/>
+                        </a:fontRef>
+                      </wps:style>
+                      <wps:txbx>
+                        <w:txbxContent>
+                          <w:p>
+                            <w:pPr>
+                              <w:jc w:val="center"/>
+                            </w:pPr>
+                            <w:r>
+                              <w:t xml:space="preserve">Second </w:t>
+                            </w:r>
+                            <w:r>
+                              <w:t>part</w:t>
+                            </w:r>
+                          </w:p>
+                        </w:txbxContent>
+                      </wps:txbx>
+                      <wps:bodyPr rot="0" spcFirstLastPara="0" vertOverflow="overflow" horzOverflow="overflow" vert="horz" wrap="square" lIns="91440" tIns="45720" rIns="91440" bIns="45720" numCol="1" spcCol="0" rtlCol="0" fromWordArt="0" anchor="t" anchorCtr="0" forceAA="0" compatLnSpc="1">
+                        <a:noAutofit/>
+                      </wps:bodyPr>
+                    </wps:wsp>
+                  </a:graphicData>
+                </a:graphic>
+              </wp:anchor>
+            </w:drawing>
+          </mc:Choice>
+          <mc:Fallback>
+            <w:pict>
+              <v:shape id="_x0000_s1026" o:spid="_x0000_s1026" o:spt="202" type="#_x0000_t202" style="position:absolute;left:0pt;margin-left:140.15pt;margin-top:4pt;height:27.05pt;width:80.05pt;z-index:251659264;mso-width-relative:page;mso-height-relative:page;" fillcolor="#FFFFFF [3201]" filled="t" stroked="t" coordsize="21600,21600" o:gfxdata="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">
+                <v:fill on="t" focussize="0,0"/>
+                <v:stroke weight="0.5pt" color="#000000 [3204]" joinstyle="round"/>
+                <v:imagedata o:title=""/>
+                <o:lock v:ext="edit" aspectratio="f"/>
+                <v:textbox>
+                  <w:txbxContent>
+                    <w:p>
+                      <w:pPr>
+                        <w:jc w:val="center"/>
+                      </w:pPr>
+                      <w:r>
+                        <w:t xml:space="preserve">Second </w:t>
+                      </w:r>
+                      <w:r>
+                        <w:t>part</w:t>
+                      </w:r>
+                    </w:p>
+                  </w:txbxContent>
+                </v:textbox>
+              </v:shape>
+            </w:pict>
+          </mc:Fallback>
+        </mc:AlternateContent>
+      </w:r>
       <w:r>
         <w:rPr>
           <w:rFonts w:hint="default" w:hAnsi="宋体" w:eastAsia="宋体" w:cs="宋体" w:asciiTheme="minorAscii"/>
@@ -1707,6 +1932,18 @@
         </w:rPr>
         <w:t>readyToEnter part</w:t>
       </w:r>
+      <w:r>
+        <w:rPr>
+          <w:rFonts w:hint="default" w:cs="宋体" w:asciiTheme="minorAscii"/>
+          <w:b w:val="0"/>
+          <w:bCs w:val="0"/>
+          <w:kern w:val="0"/>
+          <w:sz w:val="21"/>
+          <w:szCs w:val="21"/>
+          <w:lang w:eastAsia="zh-CN" w:bidi="ar"/>
+        </w:rPr>
+        <w:t xml:space="preserve">            </w:t>
+      </w:r>
     </w:p>
     <w:p>
       <w:pPr>
@@ -1738,6 +1975,20 @@
         </w:rPr>
         <w:t>enterTheMouthOfCave part</w:t>
       </w:r>
+      <w:r>
+        <w:rPr>
+          <w:rFonts w:hint="default" w:cs="宋体" w:asciiTheme="minorAscii"/>
+          <w:b w:val="0"/>
+          <w:bCs w:val="0"/>
+          <w:kern w:val="0"/>
+          <w:sz w:val="21"/>
+          <w:szCs w:val="21"/>
+          <w:lang w:eastAsia="zh-CN" w:bidi="ar"/>
+        </w:rPr>
+        <w:t xml:space="preserve">    </w:t>
+      </w:r>
+      <w:bookmarkStart w:id="0" w:name="_GoBack"/>
+      <w:bookmarkEnd w:id="0"/>
     </w:p>
     <w:p>
       <w:pPr>
@@ -1757,6 +2008,131 @@
           <w:lang w:eastAsia="zh-CN" w:bidi="ar"/>
         </w:rPr>
       </w:pPr>
+    </w:p>
+    <w:p>
+      <w:pPr>
+        <w:pStyle w:val="2"/>
+        <w:keepNext w:val="0"/>
+        <w:keepLines w:val="0"/>
+        <w:widowControl/>
+        <w:suppressLineNumbers w:val="0"/>
+        <w:shd w:val="clear" w:fill="FFFFFF"/>
+        <w:rPr>
+          <w:rFonts w:hint="default" w:hAnsi="宋体" w:eastAsia="宋体" w:cs="宋体" w:asciiTheme="minorAscii"/>
+          <w:b w:val="0"/>
+          <w:bCs w:val="0"/>
+          <w:kern w:val="0"/>
+          <w:sz w:val="21"/>
+          <w:szCs w:val="21"/>
+          <w:lang w:eastAsia="zh-CN" w:bidi="ar"/>
+        </w:rPr>
+      </w:pPr>
+      <w:r>
+        <w:rPr>
+          <w:sz w:val="21"/>
+        </w:rPr>
+        <mc:AlternateContent>
+          <mc:Choice Requires="wps">
+            <w:drawing>
+              <wp:anchor distT="0" distB="0" distL="114300" distR="114300" simplePos="0" relativeHeight="251660288" behindDoc="0" locked="0" layoutInCell="1" allowOverlap="1">
+                <wp:simplePos x="0" y="0"/>
+                <wp:positionH relativeFrom="column">
+                  <wp:posOffset>1665605</wp:posOffset>
+                </wp:positionH>
+                <wp:positionV relativeFrom="paragraph">
+                  <wp:posOffset>66040</wp:posOffset>
+                </wp:positionV>
+                <wp:extent cx="813435" cy="343535"/>
+                <wp:effectExtent l="6350" t="6350" r="18415" b="31115"/>
+                <wp:wrapNone/>
+                <wp:docPr id="4" name="文本框 4"/>
+                <wp:cNvGraphicFramePr/>
+                <a:graphic xmlns:a="http://schemas.openxmlformats.org/drawingml/2006/main">
+                  <a:graphicData uri="http://schemas.microsoft.com/office/word/2010/wordprocessingShape">
+                    <wps:wsp>
+                      <wps:cNvSpPr txBox="1"/>
+                      <wps:spPr>
+                        <a:xfrm>
+                          <a:off x="0" y="0"/>
+                          <a:ext cx="813435" cy="343535"/>
+                        </a:xfrm>
+                        <a:prstGeom prst="rect">
+                          <a:avLst/>
+                        </a:prstGeom>
+                        <a:solidFill>
+                          <a:schemeClr val="lt1"/>
+                        </a:solidFill>
+                        <a:ln w="6350">
+                          <a:solidFill>
+                            <a:prstClr val="black"/>
+                          </a:solidFill>
+                        </a:ln>
+                      </wps:spPr>
+                      <wps:style>
+                        <a:lnRef idx="0">
+                          <a:schemeClr val="accent1"/>
+                        </a:lnRef>
+                        <a:fillRef idx="0">
+                          <a:schemeClr val="accent1"/>
+                        </a:fillRef>
+                        <a:effectRef idx="0">
+                          <a:schemeClr val="accent1"/>
+                        </a:effectRef>
+                        <a:fontRef idx="minor">
+                          <a:schemeClr val="dk1"/>
+                        </a:fontRef>
+                      </wps:style>
+                      <wps:txbx>
+                        <w:txbxContent>
+                          <w:p>
+                            <w:pPr>
+                              <w:jc w:val="center"/>
+                            </w:pPr>
+                            <w:r>
+                              <w:t xml:space="preserve">Third </w:t>
+                            </w:r>
+                            <w:r>
+                              <w:t>part</w:t>
+                            </w:r>
+                          </w:p>
+                        </w:txbxContent>
+                      </wps:txbx>
+                      <wps:bodyPr rot="0" spcFirstLastPara="0" vertOverflow="overflow" horzOverflow="overflow" vert="horz" wrap="square" lIns="91440" tIns="45720" rIns="91440" bIns="45720" numCol="1" spcCol="0" rtlCol="0" fromWordArt="0" anchor="t" anchorCtr="0" forceAA="0" compatLnSpc="1">
+                        <a:noAutofit/>
+                      </wps:bodyPr>
+                    </wps:wsp>
+                  </a:graphicData>
+                </a:graphic>
+              </wp:anchor>
+            </w:drawing>
+          </mc:Choice>
+          <mc:Fallback>
+            <w:pict>
+              <v:shape id="_x0000_s1026" o:spid="_x0000_s1026" o:spt="202" type="#_x0000_t202" style="position:absolute;left:0pt;margin-left:131.15pt;margin-top:5.2pt;height:27.05pt;width:64.05pt;z-index:251660288;mso-width-relative:page;mso-height-relative:page;" fillcolor="#FFFFFF [3201]" filled="t" stroked="t" coordsize="21600,21600" o:gfxdata="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">
+                <v:fill on="t" focussize="0,0"/>
+                <v:stroke weight="0.5pt" color="#000000 [3204]" joinstyle="round"/>
+                <v:imagedata o:title=""/>
+                <o:lock v:ext="edit" aspectratio="f"/>
+                <v:textbox>
+                  <w:txbxContent>
+                    <w:p>
+                      <w:pPr>
+                        <w:jc w:val="center"/>
+                      </w:pPr>
+                      <w:r>
+                        <w:t xml:space="preserve">Third </w:t>
+                      </w:r>
+                      <w:r>
+                        <w:t>part</w:t>
+                      </w:r>
+                    </w:p>
+                  </w:txbxContent>
+                </v:textbox>
+              </v:shape>
+            </w:pict>
+          </mc:Fallback>
+        </mc:AlternateContent>
+      </w:r>
       <w:r>
         <w:rPr>
           <w:rFonts w:hint="default" w:hAnsi="宋体" w:eastAsia="宋体" w:cs="宋体" w:asciiTheme="minorAscii"/>
@@ -1819,6 +2195,131 @@
           <w:lang w:eastAsia="zh-CN" w:bidi="ar"/>
         </w:rPr>
       </w:pPr>
+    </w:p>
+    <w:p>
+      <w:pPr>
+        <w:pStyle w:val="2"/>
+        <w:keepNext w:val="0"/>
+        <w:keepLines w:val="0"/>
+        <w:widowControl/>
+        <w:suppressLineNumbers w:val="0"/>
+        <w:shd w:val="clear" w:fill="FFFFFF"/>
+        <w:rPr>
+          <w:rFonts w:hint="default" w:hAnsi="宋体" w:eastAsia="宋体" w:cs="宋体" w:asciiTheme="minorAscii"/>
+          <w:b w:val="0"/>
+          <w:bCs w:val="0"/>
+          <w:kern w:val="0"/>
+          <w:sz w:val="21"/>
+          <w:szCs w:val="21"/>
+          <w:lang w:eastAsia="zh-CN" w:bidi="ar"/>
+        </w:rPr>
+      </w:pPr>
+      <w:r>
+        <w:rPr>
+          <w:sz w:val="21"/>
+        </w:rPr>
+        <mc:AlternateContent>
+          <mc:Choice Requires="wps">
+            <w:drawing>
+              <wp:anchor distT="0" distB="0" distL="114300" distR="114300" simplePos="0" relativeHeight="251662336" behindDoc="0" locked="0" layoutInCell="1" allowOverlap="1">
+                <wp:simplePos x="0" y="0"/>
+                <wp:positionH relativeFrom="column">
+                  <wp:posOffset>1525905</wp:posOffset>
+                </wp:positionH>
+                <wp:positionV relativeFrom="paragraph">
+                  <wp:posOffset>43180</wp:posOffset>
+                </wp:positionV>
+                <wp:extent cx="813435" cy="343535"/>
+                <wp:effectExtent l="6350" t="6350" r="18415" b="31115"/>
+                <wp:wrapNone/>
+                <wp:docPr id="6" name="文本框 6"/>
+                <wp:cNvGraphicFramePr/>
+                <a:graphic xmlns:a="http://schemas.openxmlformats.org/drawingml/2006/main">
+                  <a:graphicData uri="http://schemas.microsoft.com/office/word/2010/wordprocessingShape">
+                    <wps:wsp>
+                      <wps:cNvSpPr txBox="1"/>
+                      <wps:spPr>
+                        <a:xfrm>
+                          <a:off x="0" y="0"/>
+                          <a:ext cx="813435" cy="343535"/>
+                        </a:xfrm>
+                        <a:prstGeom prst="rect">
+                          <a:avLst/>
+                        </a:prstGeom>
+                        <a:solidFill>
+                          <a:schemeClr val="lt1"/>
+                        </a:solidFill>
+                        <a:ln w="6350">
+                          <a:solidFill>
+                            <a:prstClr val="black"/>
+                          </a:solidFill>
+                        </a:ln>
+                      </wps:spPr>
+                      <wps:style>
+                        <a:lnRef idx="0">
+                          <a:schemeClr val="accent1"/>
+                        </a:lnRef>
+                        <a:fillRef idx="0">
+                          <a:schemeClr val="accent1"/>
+                        </a:fillRef>
+                        <a:effectRef idx="0">
+                          <a:schemeClr val="accent1"/>
+                        </a:effectRef>
+                        <a:fontRef idx="minor">
+                          <a:schemeClr val="dk1"/>
+                        </a:fontRef>
+                      </wps:style>
+                      <wps:txbx>
+                        <w:txbxContent>
+                          <w:p>
+                            <w:pPr>
+                              <w:jc w:val="center"/>
+                            </w:pPr>
+                            <w:r>
+                              <w:t xml:space="preserve">Forth </w:t>
+                            </w:r>
+                            <w:r>
+                              <w:t>part</w:t>
+                            </w:r>
+                          </w:p>
+                        </w:txbxContent>
+                      </wps:txbx>
+                      <wps:bodyPr rot="0" spcFirstLastPara="0" vertOverflow="overflow" horzOverflow="overflow" vert="horz" wrap="square" lIns="91440" tIns="45720" rIns="91440" bIns="45720" numCol="1" spcCol="0" rtlCol="0" fromWordArt="0" anchor="t" anchorCtr="0" forceAA="0" compatLnSpc="1">
+                        <a:noAutofit/>
+                      </wps:bodyPr>
+                    </wps:wsp>
+                  </a:graphicData>
+                </a:graphic>
+              </wp:anchor>
+            </w:drawing>
+          </mc:Choice>
+          <mc:Fallback>
+            <w:pict>
+              <v:shape id="_x0000_s1026" o:spid="_x0000_s1026" o:spt="202" type="#_x0000_t202" style="position:absolute;left:0pt;margin-left:120.15pt;margin-top:3.4pt;height:27.05pt;width:64.05pt;z-index:251662336;mso-width-relative:page;mso-height-relative:page;" fillcolor="#FFFFFF [3201]" filled="t" stroked="t" coordsize="21600,21600" o:gfxdata="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">
+                <v:fill on="t" focussize="0,0"/>
+                <v:stroke weight="0.5pt" color="#000000 [3204]" joinstyle="round"/>
+                <v:imagedata o:title=""/>
+                <o:lock v:ext="edit" aspectratio="f"/>
+                <v:textbox>
+                  <w:txbxContent>
+                    <w:p>
+                      <w:pPr>
+                        <w:jc w:val="center"/>
+                      </w:pPr>
+                      <w:r>
+                        <w:t xml:space="preserve">Forth </w:t>
+                      </w:r>
+                      <w:r>
+                        <w:t>part</w:t>
+                      </w:r>
+                    </w:p>
+                  </w:txbxContent>
+                </v:textbox>
+              </v:shape>
+            </w:pict>
+          </mc:Fallback>
+        </mc:AlternateContent>
+      </w:r>
       <w:r>
         <w:rPr>
           <w:rFonts w:hint="default" w:hAnsi="宋体" w:eastAsia="宋体" w:cs="宋体" w:asciiTheme="minorAscii"/>
@@ -1881,6 +2382,131 @@
           <w:lang w:eastAsia="zh-CN" w:bidi="ar"/>
         </w:rPr>
       </w:pPr>
+    </w:p>
+    <w:p>
+      <w:pPr>
+        <w:pStyle w:val="2"/>
+        <w:keepNext w:val="0"/>
+        <w:keepLines w:val="0"/>
+        <w:widowControl/>
+        <w:suppressLineNumbers w:val="0"/>
+        <w:shd w:val="clear" w:fill="FFFFFF"/>
+        <w:rPr>
+          <w:rFonts w:hint="default" w:hAnsi="宋体" w:eastAsia="宋体" w:cs="宋体" w:asciiTheme="minorAscii"/>
+          <w:b w:val="0"/>
+          <w:bCs w:val="0"/>
+          <w:kern w:val="0"/>
+          <w:sz w:val="21"/>
+          <w:szCs w:val="21"/>
+          <w:lang w:eastAsia="zh-CN" w:bidi="ar"/>
+        </w:rPr>
+      </w:pPr>
+      <w:r>
+        <w:rPr>
+          <w:sz w:val="21"/>
+        </w:rPr>
+        <mc:AlternateContent>
+          <mc:Choice Requires="wps">
+            <w:drawing>
+              <wp:anchor distT="0" distB="0" distL="114300" distR="114300" simplePos="0" relativeHeight="251661312" behindDoc="0" locked="0" layoutInCell="1" allowOverlap="1">
+                <wp:simplePos x="0" y="0"/>
+                <wp:positionH relativeFrom="column">
+                  <wp:posOffset>1856105</wp:posOffset>
+                </wp:positionH>
+                <wp:positionV relativeFrom="paragraph">
+                  <wp:posOffset>45720</wp:posOffset>
+                </wp:positionV>
+                <wp:extent cx="813435" cy="343535"/>
+                <wp:effectExtent l="6350" t="6350" r="18415" b="31115"/>
+                <wp:wrapNone/>
+                <wp:docPr id="5" name="文本框 5"/>
+                <wp:cNvGraphicFramePr/>
+                <a:graphic xmlns:a="http://schemas.openxmlformats.org/drawingml/2006/main">
+                  <a:graphicData uri="http://schemas.microsoft.com/office/word/2010/wordprocessingShape">
+                    <wps:wsp>
+                      <wps:cNvSpPr txBox="1"/>
+                      <wps:spPr>
+                        <a:xfrm>
+                          <a:off x="0" y="0"/>
+                          <a:ext cx="813435" cy="343535"/>
+                        </a:xfrm>
+                        <a:prstGeom prst="rect">
+                          <a:avLst/>
+                        </a:prstGeom>
+                        <a:solidFill>
+                          <a:schemeClr val="lt1"/>
+                        </a:solidFill>
+                        <a:ln w="6350">
+                          <a:solidFill>
+                            <a:prstClr val="black"/>
+                          </a:solidFill>
+                        </a:ln>
+                      </wps:spPr>
+                      <wps:style>
+                        <a:lnRef idx="0">
+                          <a:schemeClr val="accent1"/>
+                        </a:lnRef>
+                        <a:fillRef idx="0">
+                          <a:schemeClr val="accent1"/>
+                        </a:fillRef>
+                        <a:effectRef idx="0">
+                          <a:schemeClr val="accent1"/>
+                        </a:effectRef>
+                        <a:fontRef idx="minor">
+                          <a:schemeClr val="dk1"/>
+                        </a:fontRef>
+                      </wps:style>
+                      <wps:txbx>
+                        <w:txbxContent>
+                          <w:p>
+                            <w:pPr>
+                              <w:jc w:val="center"/>
+                            </w:pPr>
+                            <w:r>
+                              <w:t xml:space="preserve">Fifth </w:t>
+                            </w:r>
+                            <w:r>
+                              <w:t>part</w:t>
+                            </w:r>
+                          </w:p>
+                        </w:txbxContent>
+                      </wps:txbx>
+                      <wps:bodyPr rot="0" spcFirstLastPara="0" vertOverflow="overflow" horzOverflow="overflow" vert="horz" wrap="square" lIns="91440" tIns="45720" rIns="91440" bIns="45720" numCol="1" spcCol="0" rtlCol="0" fromWordArt="0" anchor="t" anchorCtr="0" forceAA="0" compatLnSpc="1">
+                        <a:noAutofit/>
+                      </wps:bodyPr>
+                    </wps:wsp>
+                  </a:graphicData>
+                </a:graphic>
+              </wp:anchor>
+            </w:drawing>
+          </mc:Choice>
+          <mc:Fallback>
+            <w:pict>
+              <v:shape id="_x0000_s1026" o:spid="_x0000_s1026" o:spt="202" type="#_x0000_t202" style="position:absolute;left:0pt;margin-left:146.15pt;margin-top:3.6pt;height:27.05pt;width:64.05pt;z-index:251661312;mso-width-relative:page;mso-height-relative:page;" fillcolor="#FFFFFF [3201]" filled="t" stroked="t" coordsize="21600,21600" o:gfxdata="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">
+                <v:fill on="t" focussize="0,0"/>
+                <v:stroke weight="0.5pt" color="#000000 [3204]" joinstyle="round"/>
+                <v:imagedata o:title=""/>
+                <o:lock v:ext="edit" aspectratio="f"/>
+                <v:textbox>
+                  <w:txbxContent>
+                    <w:p>
+                      <w:pPr>
+                        <w:jc w:val="center"/>
+                      </w:pPr>
+                      <w:r>
+                        <w:t xml:space="preserve">Fifth </w:t>
+                      </w:r>
+                      <w:r>
+                        <w:t>part</w:t>
+                      </w:r>
+                    </w:p>
+                  </w:txbxContent>
+                </v:textbox>
+              </v:shape>
+            </w:pict>
+          </mc:Fallback>
+        </mc:AlternateContent>
+      </w:r>
       <w:r>
         <w:rPr>
           <w:rFonts w:hint="default" w:hAnsi="宋体" w:eastAsia="宋体" w:cs="宋体" w:asciiTheme="minorAscii"/>
@@ -2203,7 +2829,6 @@
           <w:lang w:eastAsia="zh-CN" w:bidi="ar"/>
         </w:rPr>
       </w:pPr>
-      <w:bookmarkStart w:id="0" w:name="_GoBack"/>
       <w:r>
         <w:rPr>
           <w:rFonts w:hAnsi="宋体" w:eastAsia="宋体" w:cs="宋体" w:asciiTheme="minorAscii"/>
@@ -2250,7 +2875,6 @@
           </wp:inline>
         </w:drawing>
       </w:r>
-      <w:bookmarkEnd w:id="0"/>
     </w:p>
     <w:p>
       <w:pPr>
@@ -2478,7 +3102,7 @@
     <w:lsdException w:unhideWhenUsed="0" w:uiPriority="0" w:semiHidden="0" w:name="HTML Sample"/>
     <w:lsdException w:unhideWhenUsed="0" w:uiPriority="0" w:semiHidden="0" w:name="HTML Typewriter"/>
     <w:lsdException w:unhideWhenUsed="0" w:uiPriority="0" w:semiHidden="0" w:name="HTML Variable"/>
-    <w:lsdException w:unhideWhenUsed="0" w:uiPriority="0" w:name="Normal Table"/>
+    <w:lsdException w:qFormat="1" w:unhideWhenUsed="0" w:uiPriority="0" w:name="Normal Table"/>
     <w:lsdException w:unhideWhenUsed="0" w:uiPriority="0" w:semiHidden="0" w:name="annotation subject"/>
     <w:lsdException w:unhideWhenUsed="0" w:uiPriority="0" w:semiHidden="0" w:name="Table Simple 1"/>
     <w:lsdException w:unhideWhenUsed="0" w:uiPriority="0" w:semiHidden="0" w:name="Table Simple 2"/>
@@ -2649,6 +3273,7 @@
   <w:style w:type="table" w:default="1" w:styleId="4">
     <w:name w:val="Normal Table"/>
     <w:semiHidden/>
+    <w:qFormat/>
     <w:uiPriority w:val="0"/>
     <w:tblPr>
       <w:tblLayout w:type="fixed"/>
@@ -2956,6 +3581,9 @@
   <customSectProps>
     <customSectPr/>
   </customSectProps>
+  <customShpExts>
+    <customShpInfo spid="_x0000_s1026" textRotate="1"/>
+  </customShpExts>
 </s:customData>
 </file>
 

</xml_diff>